<commit_message>
Update TCC GOLANG VERSÃO 2903.docx
figura 1, hello word código fonte
</commit_message>
<xml_diff>
--- a/TCC DOC/TCC GOLANG VERSÃO 2903.docx
+++ b/TCC DOC/TCC GOLANG VERSÃO 2903.docx
@@ -4724,14 +4724,28 @@
             <w:rStyle w:val="Hyperlink"/>
             <w:noProof/>
           </w:rPr>
-          <w:t xml:space="preserve">Figura 1 - </w:t>
+          <w:t xml:space="preserve">Figura 1 </w:t>
         </w:r>
         <w:r>
           <w:rPr>
             <w:rStyle w:val="Hyperlink"/>
             <w:noProof/>
           </w:rPr>
-          <w:t>figura</w:t>
+          <w:t>–</w:t>
+        </w:r>
+        <w:r>
+          <w:rPr>
+            <w:rStyle w:val="Hyperlink"/>
+            <w:noProof/>
+          </w:rPr>
+          <w:t xml:space="preserve"> </w:t>
+        </w:r>
+        <w:r>
+          <w:rPr>
+            <w:rStyle w:val="Hyperlink"/>
+            <w:noProof/>
+          </w:rPr>
+          <w:t>Código Fonte Hello Word</w:t>
         </w:r>
         <w:r>
           <w:rPr>
@@ -5172,6 +5186,8 @@
           <w:fldChar w:fldCharType="end"/>
         </w:r>
       </w:hyperlink>
+      <w:bookmarkStart w:id="0" w:name="_GoBack"/>
+      <w:bookmarkEnd w:id="0"/>
     </w:p>
     <w:p>
       <w:pPr>
@@ -7085,8 +7101,6 @@
           <w:szCs w:val="28"/>
         </w:rPr>
       </w:pPr>
-      <w:bookmarkStart w:id="0" w:name="_GoBack"/>
-      <w:bookmarkEnd w:id="0"/>
     </w:p>
     <w:p>
       <w:pPr>
@@ -7384,39 +7398,7 @@
           <w:color w:val="202124"/>
           <w:shd w:val="clear" w:color="auto" w:fill="FFFFFF"/>
         </w:rPr>
-        <w:t xml:space="preserve"> funcionalidades mais complexas que outras linguagens possui, no ent</w:t>
-      </w:r>
-      <w:r>
-        <w:rPr>
-          <w:rFonts w:ascii="Arial" w:hAnsi="Arial" w:cs="Arial"/>
-          <w:color w:val="202124"/>
-          <w:shd w:val="clear" w:color="auto" w:fill="FFFFFF"/>
-        </w:rPr>
-        <w:t>ant</w:t>
-      </w:r>
-      <w:r>
-        <w:rPr>
-          <w:rFonts w:ascii="Arial" w:hAnsi="Arial" w:cs="Arial"/>
-          <w:color w:val="202124"/>
-          <w:shd w:val="clear" w:color="auto" w:fill="FFFFFF"/>
-        </w:rPr>
-        <w:t xml:space="preserve">o, o intuito de seus criadores foi exatamente o inverso, que GO fosse uma linguagem simples onde só existe uma forma ou poucas formas  de realizar uma tarefa, sendo assim, GO é uma linguagem </w:t>
-      </w:r>
-      <w:r>
-        <w:rPr>
-          <w:rFonts w:ascii="Arial" w:hAnsi="Arial" w:cs="Arial"/>
-          <w:color w:val="202124"/>
-          <w:shd w:val="clear" w:color="auto" w:fill="FFFFFF"/>
-        </w:rPr>
-        <w:t>fácil</w:t>
-      </w:r>
-      <w:r>
-        <w:rPr>
-          <w:rFonts w:ascii="Arial" w:hAnsi="Arial" w:cs="Arial"/>
-          <w:color w:val="202124"/>
-          <w:shd w:val="clear" w:color="auto" w:fill="FFFFFF"/>
-        </w:rPr>
-        <w:t xml:space="preserve"> de aprender e que não possui muito a gerar discussão entre os programadores  do tipo, essa funcionalidade é melhor para tal tarefa.</w:t>
+        <w:t xml:space="preserve"> funcionalidades mais complexas que outras linguagens possui, no entanto, o intuito de seus criadores foi exatamente o inverso, que GO fosse uma linguagem simples onde só existe uma forma ou poucas formas  de realizar uma tarefa, sendo assim, GO é uma linguagem fácil de aprender e que não possui muito a gerar discussão entre os programadores  do tipo, essa funcionalidade é melhor para tal tarefa.</w:t>
       </w:r>
     </w:p>
     <w:p>
@@ -7432,23 +7414,7 @@
           <w:color w:val="202124"/>
           <w:shd w:val="clear" w:color="auto" w:fill="FFFFFF"/>
         </w:rPr>
-        <w:t>Não é uma linguagem pensada para programas curtos, mas é muito bem otimizada para programas escaláveis, pois foi criada pela</w:t>
-      </w:r>
-      <w:r>
-        <w:rPr>
-          <w:rFonts w:ascii="Arial" w:hAnsi="Arial" w:cs="Arial"/>
-          <w:color w:val="202124"/>
-          <w:shd w:val="clear" w:color="auto" w:fill="FFFFFF"/>
-        </w:rPr>
-        <w:t xml:space="preserve"> gigante Google para a própria G</w:t>
-      </w:r>
-      <w:r>
-        <w:rPr>
-          <w:rFonts w:ascii="Arial" w:hAnsi="Arial" w:cs="Arial"/>
-          <w:color w:val="202124"/>
-          <w:shd w:val="clear" w:color="auto" w:fill="FFFFFF"/>
-        </w:rPr>
-        <w:t xml:space="preserve">oogle, pensando em uma linguagem que </w:t>
+        <w:t xml:space="preserve">Não é uma linguagem pensada para programas curtos, mas é muito bem otimizada para programas escaláveis, pois foi criada pela gigante Google para a própria Google, pensando em uma linguagem que </w:t>
       </w:r>
       <w:proofErr w:type="gramStart"/>
       <w:r>
@@ -7533,41 +7499,25 @@
           <w:color w:val="202124"/>
           <w:shd w:val="clear" w:color="auto" w:fill="FFFFFF"/>
         </w:rPr>
-        <w:t>inspirada na linguagem C,</w:t>
-      </w:r>
+        <w:t xml:space="preserve">inspirada na linguagem C, </w:t>
+      </w:r>
+      <w:proofErr w:type="gramStart"/>
       <w:r>
         <w:rPr>
           <w:rFonts w:ascii="Arial" w:hAnsi="Arial" w:cs="Arial"/>
           <w:color w:val="202124"/>
           <w:shd w:val="clear" w:color="auto" w:fill="FFFFFF"/>
         </w:rPr>
-        <w:t xml:space="preserve"> </w:t>
-      </w:r>
-      <w:proofErr w:type="gramStart"/>
+        <w:t>Go</w:t>
+      </w:r>
+      <w:proofErr w:type="gramEnd"/>
       <w:r>
         <w:rPr>
           <w:rFonts w:ascii="Arial" w:hAnsi="Arial" w:cs="Arial"/>
           <w:color w:val="202124"/>
           <w:shd w:val="clear" w:color="auto" w:fill="FFFFFF"/>
         </w:rPr>
-        <w:t>Go</w:t>
-      </w:r>
-      <w:proofErr w:type="gramEnd"/>
-      <w:r>
-        <w:rPr>
-          <w:rFonts w:ascii="Arial" w:hAnsi="Arial" w:cs="Arial"/>
-          <w:color w:val="202124"/>
-          <w:shd w:val="clear" w:color="auto" w:fill="FFFFFF"/>
-        </w:rPr>
-        <w:t xml:space="preserve"> possui características de mais alto nível, como abstrações para</w:t>
-      </w:r>
-      <w:r>
-        <w:rPr>
-          <w:rFonts w:ascii="Arial" w:hAnsi="Arial" w:cs="Arial"/>
-          <w:color w:val="202124"/>
-          <w:shd w:val="clear" w:color="auto" w:fill="FFFFFF"/>
-        </w:rPr>
-        <w:t xml:space="preserve"> algumas estruturas de dados, </w:t>
+        <w:t xml:space="preserve"> possui características de mais alto nível, como abstrações para algumas estruturas de dados, </w:t>
       </w:r>
       <w:proofErr w:type="spellStart"/>
       <w:r>
@@ -8314,8 +8264,9 @@
           <w:color w:val="202124"/>
           <w:shd w:val="clear" w:color="auto" w:fill="FFFFFF"/>
         </w:rPr>
-        <w:t xml:space="preserve"> com o </w:t>
-      </w:r>
+        <w:t xml:space="preserve"> com o   código-fonte.   Bons exemplos</w:t>
+      </w:r>
+      <w:proofErr w:type="gramStart"/>
       <w:r>
         <w:rPr>
           <w:rFonts w:ascii="Arial" w:hAnsi="Arial" w:cs="Arial"/>
@@ -8323,47 +8274,6 @@
           <w:shd w:val="clear" w:color="auto" w:fill="FFFFFF"/>
         </w:rPr>
         <w:t xml:space="preserve">  </w:t>
-      </w:r>
-      <w:r>
-        <w:rPr>
-          <w:rFonts w:ascii="Arial" w:hAnsi="Arial" w:cs="Arial"/>
-          <w:color w:val="202124"/>
-          <w:shd w:val="clear" w:color="auto" w:fill="FFFFFF"/>
-        </w:rPr>
-        <w:t xml:space="preserve">código-fonte. </w:t>
-      </w:r>
-      <w:r>
-        <w:rPr>
-          <w:rFonts w:ascii="Arial" w:hAnsi="Arial" w:cs="Arial"/>
-          <w:color w:val="202124"/>
-          <w:shd w:val="clear" w:color="auto" w:fill="FFFFFF"/>
-        </w:rPr>
-        <w:t xml:space="preserve">  </w:t>
-      </w:r>
-      <w:r>
-        <w:rPr>
-          <w:rFonts w:ascii="Arial" w:hAnsi="Arial" w:cs="Arial"/>
-          <w:color w:val="202124"/>
-          <w:shd w:val="clear" w:color="auto" w:fill="FFFFFF"/>
-        </w:rPr>
-        <w:t>Bons exemplos</w:t>
-      </w:r>
-      <w:proofErr w:type="gramStart"/>
-      <w:r>
-        <w:rPr>
-          <w:rFonts w:ascii="Arial" w:hAnsi="Arial" w:cs="Arial"/>
-          <w:color w:val="202124"/>
-          <w:shd w:val="clear" w:color="auto" w:fill="FFFFFF"/>
-        </w:rPr>
-        <w:t xml:space="preserve"> </w:t>
-      </w:r>
-      <w:r>
-        <w:rPr>
-          <w:rFonts w:ascii="Arial" w:hAnsi="Arial" w:cs="Arial"/>
-          <w:color w:val="202124"/>
-          <w:shd w:val="clear" w:color="auto" w:fill="FFFFFF"/>
-        </w:rPr>
-        <w:t xml:space="preserve"> </w:t>
       </w:r>
       <w:proofErr w:type="gramEnd"/>
       <w:r>
@@ -8803,23 +8713,7 @@
           <w:color w:val="202124"/>
           <w:shd w:val="clear" w:color="auto" w:fill="FFFFFF"/>
         </w:rPr>
-        <w:t xml:space="preserve"> para concorrência é</w:t>
-      </w:r>
-      <w:r>
-        <w:rPr>
-          <w:rFonts w:cs="Arial"/>
-          <w:color w:val="202124"/>
-          <w:shd w:val="clear" w:color="auto" w:fill="FFFFFF"/>
-        </w:rPr>
-        <w:t xml:space="preserve"> um dos maiores diferenciais da </w:t>
-      </w:r>
-      <w:r>
-        <w:rPr>
-          <w:rFonts w:cs="Arial"/>
-          <w:color w:val="202124"/>
-          <w:shd w:val="clear" w:color="auto" w:fill="FFFFFF"/>
-        </w:rPr>
-        <w:t>linguagem.</w:t>
+        <w:t xml:space="preserve"> para concorrência é um dos maiores diferenciais da linguagem.</w:t>
       </w:r>
       <w:r>
         <w:rPr>
@@ -9102,7 +8996,7 @@
           <w:rPr>
             <w:noProof/>
           </w:rPr>
-          <w:t>2</w:t>
+          <w:t>11</w:t>
         </w:r>
         <w:r>
           <w:fldChar w:fldCharType="end"/>
@@ -12088,6 +11982,7 @@
   <w:style w:type="character" w:default="1" w:styleId="Fontepargpadro">
     <w:name w:val="Default Paragraph Font"/>
     <w:uiPriority w:val="1"/>
+    <w:semiHidden/>
     <w:unhideWhenUsed/>
   </w:style>
   <w:style w:type="table" w:default="1" w:styleId="Tabelanormal">
@@ -13275,6 +13170,7 @@
   <w:style w:type="character" w:default="1" w:styleId="Fontepargpadro">
     <w:name w:val="Default Paragraph Font"/>
     <w:uiPriority w:val="1"/>
+    <w:semiHidden/>
     <w:unhideWhenUsed/>
   </w:style>
   <w:style w:type="table" w:default="1" w:styleId="Tabelanormal">
@@ -14322,7 +14218,7 @@
   <a:extraClrSchemeLst/>
   <a:extLst>
     <a:ext uri="{05A4C25C-085E-4340-85A3-A5531E510DB2}">
-      <thm15:themeFamily xmlns="" xmlns:thm15="http://schemas.microsoft.com/office/thememl/2012/main" name="Office Theme" id="{62F939B6-93AF-4DB8-9C6B-D6C7DFDC589F}" vid="{4A3C46E8-61CC-4603-A589-7422A47A8E4A}"/>
+      <thm15:themeFamily xmlns:thm15="http://schemas.microsoft.com/office/thememl/2012/main" xmlns="" name="Office Theme" id="{62F939B6-93AF-4DB8-9C6B-D6C7DFDC589F}" vid="{4A3C46E8-61CC-4603-A589-7422A47A8E4A}"/>
     </a:ext>
   </a:extLst>
 </a:theme>
@@ -14354,7 +14250,7 @@
 </file>
 
 <file path=customXml/itemProps1.xml><?xml version="1.0" encoding="utf-8"?>
-<ds:datastoreItem xmlns:ds="http://schemas.openxmlformats.org/officeDocument/2006/customXml" ds:itemID="{C21B6427-9A3F-4D78-B52F-95D72B03F362}">
+<ds:datastoreItem xmlns:ds="http://schemas.openxmlformats.org/officeDocument/2006/customXml" ds:itemID="{FF4BBAB6-9424-43DE-9928-0D0BE721BD23}">
   <ds:schemaRefs>
     <ds:schemaRef ds:uri="http://schemas.openxmlformats.org/officeDocument/2006/bibliography"/>
   </ds:schemaRefs>

</xml_diff>